<commit_message>
Add See Profil User widget and method change password user
</commit_message>
<xml_diff>
--- a/documentation/raports/AL_TP_Raport _14_ Stacja_Bazowa_WM_PL.docx
+++ b/documentation/raports/AL_TP_Raport _14_ Stacja_Bazowa_WM_PL.docx
@@ -115,18 +115,7 @@
           <w:szCs w:val="22"/>
           <w:lang w:val="pl-PL" w:eastAsia="zh-CN" w:bidi="hi-IN"/>
         </w:rPr>
-        <w:t>1</w:t>
-      </w:r>
-      <w:r>
-        <w:rPr>
-          <w:rFonts w:eastAsia="Calibri" w:cs="Calibri"/>
-          <w:color w:val="auto"/>
-          <w:kern w:val="0"/>
-          <w:sz w:val="22"/>
-          <w:szCs w:val="22"/>
-          <w:lang w:val="pl-PL" w:eastAsia="zh-CN" w:bidi="hi-IN"/>
-        </w:rPr>
-        <w:t>4</w:t>
+        <w:t>14</w:t>
       </w:r>
       <w:r>
         <w:rPr>
@@ -1151,9 +1140,10 @@
         </w:rPr>
       </w:pPr>
       <w:r>
-        <w:rPr/>
-      </w:r>
-      <w:r>
+        <w:rPr>
+          <w:sz w:val="22"/>
+          <w:szCs w:val="22"/>
+        </w:rPr>
         <mc:AlternateContent>
           <mc:Choice Requires="wps">
             <w:drawing>
@@ -1165,24 +1155,35 @@
                 <wp:positionV relativeFrom="paragraph">
                   <wp:posOffset>-92710</wp:posOffset>
                 </wp:positionV>
-                <wp:extent cx="3778885" cy="3416935"/>
+                <wp:extent cx="3779520" cy="3417570"/>
                 <wp:effectExtent l="0" t="0" r="0" b="0"/>
                 <wp:wrapSquare wrapText="bothSides"/>
                 <wp:docPr id="2" name="Ramka2"/>
                 <a:graphic xmlns:a="http://schemas.openxmlformats.org/drawingml/2006/main">
                   <a:graphicData uri="http://schemas.microsoft.com/office/word/2010/wordprocessingShape">
                     <wps:wsp>
-                      <wps:cNvSpPr txBox="1"/>
+                      <wps:cNvSpPr/>
                       <wps:spPr>
                         <a:xfrm>
                           <a:off x="0" y="0"/>
-                          <a:ext cx="3778885" cy="3416935"/>
+                          <a:ext cx="3778920" cy="3416760"/>
                         </a:xfrm>
-                        <a:prstGeom prst="rect"/>
+                        <a:prstGeom prst="rect">
+                          <a:avLst/>
+                        </a:prstGeom>
                         <a:solidFill>
-                          <a:srgbClr val="FFFFFF"/>
+                          <a:srgbClr val="ffffff"/>
                         </a:solidFill>
+                        <a:ln w="0">
+                          <a:noFill/>
+                        </a:ln>
                       </wps:spPr>
+                      <wps:style>
+                        <a:lnRef idx="0"/>
+                        <a:fillRef idx="0"/>
+                        <a:effectRef idx="0"/>
+                        <a:fontRef idx="minor"/>
+                      </wps:style>
                       <wps:txbx>
                         <w:txbxContent>
                           <w:p>
@@ -1197,7 +1198,7 @@
                                 <wp:inline distT="0" distB="0" distL="0" distR="0">
                                   <wp:extent cx="3778885" cy="2834005"/>
                                   <wp:effectExtent l="0" t="0" r="0" b="0"/>
-                                  <wp:docPr id="3" name="Obraz6" descr=""/>
+                                  <wp:docPr id="4" name="Obraz6" descr=""/>
                                   <wp:cNvGraphicFramePr>
                                     <a:graphicFrameLocks xmlns:a="http://schemas.openxmlformats.org/drawingml/2006/main" noChangeAspect="1"/>
                                   </wp:cNvGraphicFramePr>
@@ -1205,7 +1206,7 @@
                                     <a:graphicData uri="http://schemas.openxmlformats.org/drawingml/2006/picture">
                                       <pic:pic xmlns:pic="http://schemas.openxmlformats.org/drawingml/2006/picture">
                                         <pic:nvPicPr>
-                                          <pic:cNvPr id="3" name="Obraz6" descr=""/>
+                                          <pic:cNvPr id="4" name="Obraz6" descr=""/>
                                           <pic:cNvPicPr>
                                             <a:picLocks noChangeAspect="1" noChangeArrowheads="1"/>
                                           </pic:cNvPicPr>
@@ -1230,6 +1231,9 @@
                                   </a:graphic>
                                 </wp:inline>
                               </w:drawing>
+                            </w:r>
+                            <w:r>
+                              <w:rPr/>
                               <w:t xml:space="preserve">Rys. </w:t>
                             </w:r>
                             <w:r>
@@ -1259,7 +1263,7 @@
                           </w:p>
                         </w:txbxContent>
                       </wps:txbx>
-                      <wps:bodyPr anchor="t" lIns="0" tIns="0" rIns="0" bIns="0">
+                      <wps:bodyPr lIns="0" rIns="0" tIns="0" bIns="0" anchor="t">
                         <a:noAutofit/>
                       </wps:bodyPr>
                     </wps:wsp>
@@ -1270,8 +1274,10 @@
           </mc:Choice>
           <mc:Fallback>
             <w:pict>
-              <v:rect style="position:absolute;rotation:0;width:297.55pt;height:269.05pt;mso-wrap-distance-left:0pt;mso-wrap-distance-right:0pt;mso-wrap-distance-top:0pt;mso-wrap-distance-bottom:0pt;margin-top:-7.3pt;mso-position-vertical-relative:text;margin-left:76.5pt;mso-position-horizontal-relative:text">
-                <v:textbox inset="0in,0in,0in,0in">
+              <v:rect id="shape_0" ID="Ramka2" path="m0,0l-2147483645,0l-2147483645,-2147483646l0,-2147483646xe" fillcolor="white" stroked="f" o:allowincell="f" style="position:absolute;margin-left:76.5pt;margin-top:-7.3pt;width:297.5pt;height:269pt;mso-wrap-style:square;v-text-anchor:top">
+                <v:fill o:detectmouseclick="t" type="solid" color2="black"/>
+                <v:stroke color="#3465a4" joinstyle="round" endcap="flat"/>
+                <v:textbox>
                   <w:txbxContent>
                     <w:p>
                       <w:pPr>
@@ -1285,7 +1291,7 @@
                           <wp:inline distT="0" distB="0" distL="0" distR="0">
                             <wp:extent cx="3778885" cy="2834005"/>
                             <wp:effectExtent l="0" t="0" r="0" b="0"/>
-                            <wp:docPr id="4" name="Obraz6" descr=""/>
+                            <wp:docPr id="5" name="Obraz6" descr=""/>
                             <wp:cNvGraphicFramePr>
                               <a:graphicFrameLocks xmlns:a="http://schemas.openxmlformats.org/drawingml/2006/main" noChangeAspect="1"/>
                             </wp:cNvGraphicFramePr>
@@ -1293,13 +1299,13 @@
                               <a:graphicData uri="http://schemas.openxmlformats.org/drawingml/2006/picture">
                                 <pic:pic xmlns:pic="http://schemas.openxmlformats.org/drawingml/2006/picture">
                                   <pic:nvPicPr>
-                                    <pic:cNvPr id="4" name="Obraz6" descr=""/>
+                                    <pic:cNvPr id="5" name="Obraz6" descr=""/>
                                     <pic:cNvPicPr>
                                       <a:picLocks noChangeAspect="1" noChangeArrowheads="1"/>
                                     </pic:cNvPicPr>
                                   </pic:nvPicPr>
                                   <pic:blipFill>
-                                    <a:blip r:embed="rId3"/>
+                                    <a:blip r:embed="rId4"/>
                                     <a:stretch>
                                       <a:fillRect/>
                                     </a:stretch>
@@ -1318,6 +1324,9 @@
                             </a:graphic>
                           </wp:inline>
                         </w:drawing>
+                      </w:r>
+                      <w:r>
+                        <w:rPr/>
                         <w:t xml:space="preserve">Rys. </w:t>
                       </w:r>
                       <w:r>
@@ -1373,36 +1382,71 @@
       <w:r>
         <w:br w:type="page"/>
       </w:r>
-      <w:r>
+    </w:p>
+    <w:p>
+      <w:pPr>
+        <w:pStyle w:val="LOnormal"/>
+        <w:rPr/>
+      </w:pPr>
+      <w:r>
+        <w:rPr/>
+      </w:r>
+    </w:p>
+    <w:p>
+      <w:pPr>
+        <w:pStyle w:val="Normal"/>
+        <w:spacing w:lineRule="auto" w:line="276"/>
+        <w:jc w:val="left"/>
+        <w:rPr>
+          <w:sz w:val="22"/>
+          <w:szCs w:val="22"/>
+        </w:rPr>
+      </w:pPr>
+      <w:r>
+        <w:rPr>
+          <w:sz w:val="22"/>
+          <w:szCs w:val="22"/>
+        </w:rPr>
         <mc:AlternateContent>
           <mc:Choice Requires="wps">
             <w:drawing>
-              <wp:anchor behindDoc="0" distT="0" distB="0" distL="0" distR="0" simplePos="0" locked="0" layoutInCell="0" allowOverlap="1" relativeHeight="9">
+              <wp:anchor behindDoc="0" distT="0" distB="0" distL="0" distR="0" simplePos="0" locked="0" layoutInCell="0" allowOverlap="1" relativeHeight="11">
                 <wp:simplePos x="0" y="0"/>
                 <wp:positionH relativeFrom="column">
-                  <wp:posOffset>963295</wp:posOffset>
+                  <wp:posOffset>1930400</wp:posOffset>
                 </wp:positionH>
                 <wp:positionV relativeFrom="paragraph">
-                  <wp:posOffset>3215640</wp:posOffset>
+                  <wp:posOffset>125730</wp:posOffset>
                 </wp:positionV>
-                <wp:extent cx="3787140" cy="2757805"/>
+                <wp:extent cx="2047240" cy="2421890"/>
                 <wp:effectExtent l="0" t="0" r="0" b="0"/>
-                <wp:wrapSquare wrapText="largest"/>
-                <wp:docPr id="5" name="Ramka1"/>
+                <wp:wrapTopAndBottom/>
+                <wp:docPr id="6" name="Ramka4"/>
                 <a:graphic xmlns:a="http://schemas.openxmlformats.org/drawingml/2006/main">
                   <a:graphicData uri="http://schemas.microsoft.com/office/word/2010/wordprocessingShape">
                     <wps:wsp>
-                      <wps:cNvSpPr txBox="1"/>
+                      <wps:cNvSpPr/>
                       <wps:spPr>
                         <a:xfrm>
                           <a:off x="0" y="0"/>
-                          <a:ext cx="3787140" cy="2757805"/>
+                          <a:ext cx="2046600" cy="2421360"/>
                         </a:xfrm>
-                        <a:prstGeom prst="rect"/>
+                        <a:prstGeom prst="rect">
+                          <a:avLst/>
+                        </a:prstGeom>
                         <a:solidFill>
-                          <a:srgbClr val="FFFFFF"/>
+                          <a:srgbClr val="ffffff"/>
                         </a:solidFill>
+                        <a:ln w="0">
+                          <a:noFill/>
+                        </a:ln>
                       </wps:spPr>
+                      <wps:style>
+                        <a:lnRef idx="0"/>
+                        <a:fillRef idx="0"/>
+                        <a:effectRef idx="0"/>
+                        <a:fontRef idx="minor"/>
+                      </wps:style>
                       <wps:txbx>
                         <w:txbxContent>
                           <w:p>
@@ -1415,9 +1459,9 @@
                               <w:rPr/>
                               <w:drawing>
                                 <wp:inline distT="0" distB="0" distL="0" distR="0">
-                                  <wp:extent cx="3787140" cy="2559685"/>
+                                  <wp:extent cx="2046605" cy="1900555"/>
                                   <wp:effectExtent l="0" t="0" r="0" b="0"/>
-                                  <wp:docPr id="6" name="Obraz5" descr=""/>
+                                  <wp:docPr id="8" name="Obraz7" descr=""/>
                                   <wp:cNvGraphicFramePr>
                                     <a:graphicFrameLocks xmlns:a="http://schemas.openxmlformats.org/drawingml/2006/main" noChangeAspect="1"/>
                                   </wp:cNvGraphicFramePr>
@@ -1425,232 +1469,7 @@
                                     <a:graphicData uri="http://schemas.openxmlformats.org/drawingml/2006/picture">
                                       <pic:pic xmlns:pic="http://schemas.openxmlformats.org/drawingml/2006/picture">
                                         <pic:nvPicPr>
-                                          <pic:cNvPr id="6" name="Obraz5" descr=""/>
-                                          <pic:cNvPicPr>
-                                            <a:picLocks noChangeAspect="1" noChangeArrowheads="1"/>
-                                          </pic:cNvPicPr>
-                                        </pic:nvPicPr>
-                                        <pic:blipFill>
-                                          <a:blip r:embed="rId4"/>
-                                          <a:stretch>
-                                            <a:fillRect/>
-                                          </a:stretch>
-                                        </pic:blipFill>
-                                        <pic:spPr bwMode="auto">
-                                          <a:xfrm>
-                                            <a:off x="0" y="0"/>
-                                            <a:ext cx="3787140" cy="2559685"/>
-                                          </a:xfrm>
-                                          <a:prstGeom prst="rect">
-                                            <a:avLst/>
-                                          </a:prstGeom>
-                                        </pic:spPr>
-                                      </pic:pic>
-                                    </a:graphicData>
-                                  </a:graphic>
-                                </wp:inline>
-                              </w:drawing>
-                              <w:t>R</w:t>
-                            </w:r>
-                            <w:r>
-                              <w:rPr/>
-                              <w:t xml:space="preserve">ys. </w:t>
-                            </w:r>
-                            <w:r>
-                              <w:rPr/>
-                              <w:fldChar w:fldCharType="begin"/>
-                            </w:r>
-                            <w:r>
-                              <w:rPr/>
-                              <w:instrText> SEQ Rys. \* ARABIC </w:instrText>
-                            </w:r>
-                            <w:r>
-                              <w:rPr/>
-                              <w:fldChar w:fldCharType="separate"/>
-                            </w:r>
-                            <w:r>
-                              <w:rPr/>
-                              <w:t>2</w:t>
-                            </w:r>
-                            <w:r>
-                              <w:rPr/>
-                              <w:fldChar w:fldCharType="end"/>
-                            </w:r>
-                            <w:r>
-                              <w:rPr/>
-                              <w:t>: Przód Stacji Bazowej</w:t>
-                            </w:r>
-                          </w:p>
-                        </w:txbxContent>
-                      </wps:txbx>
-                      <wps:bodyPr anchor="t" lIns="0" tIns="0" rIns="0" bIns="0">
-                        <a:noAutofit/>
-                      </wps:bodyPr>
-                    </wps:wsp>
-                  </a:graphicData>
-                </a:graphic>
-              </wp:anchor>
-            </w:drawing>
-          </mc:Choice>
-          <mc:Fallback>
-            <w:pict>
-              <v:rect style="position:absolute;rotation:0;width:298.2pt;height:217.15pt;mso-wrap-distance-left:0pt;mso-wrap-distance-right:0pt;mso-wrap-distance-top:0pt;mso-wrap-distance-bottom:0pt;margin-top:253.2pt;mso-position-vertical-relative:text;margin-left:75.85pt;mso-position-horizontal-relative:text">
-                <v:textbox inset="0in,0in,0in,0in">
-                  <w:txbxContent>
-                    <w:p>
-                      <w:pPr>
-                        <w:pStyle w:val="Rys"/>
-                        <w:spacing w:before="120" w:after="120"/>
-                        <w:rPr/>
-                      </w:pPr>
-                      <w:r>
-                        <w:rPr/>
-                        <w:drawing>
-                          <wp:inline distT="0" distB="0" distL="0" distR="0">
-                            <wp:extent cx="3787140" cy="2559685"/>
-                            <wp:effectExtent l="0" t="0" r="0" b="0"/>
-                            <wp:docPr id="7" name="Obraz5" descr=""/>
-                            <wp:cNvGraphicFramePr>
-                              <a:graphicFrameLocks xmlns:a="http://schemas.openxmlformats.org/drawingml/2006/main" noChangeAspect="1"/>
-                            </wp:cNvGraphicFramePr>
-                            <a:graphic xmlns:a="http://schemas.openxmlformats.org/drawingml/2006/main">
-                              <a:graphicData uri="http://schemas.openxmlformats.org/drawingml/2006/picture">
-                                <pic:pic xmlns:pic="http://schemas.openxmlformats.org/drawingml/2006/picture">
-                                  <pic:nvPicPr>
-                                    <pic:cNvPr id="7" name="Obraz5" descr=""/>
-                                    <pic:cNvPicPr>
-                                      <a:picLocks noChangeAspect="1" noChangeArrowheads="1"/>
-                                    </pic:cNvPicPr>
-                                  </pic:nvPicPr>
-                                  <pic:blipFill>
-                                    <a:blip r:embed="rId4"/>
-                                    <a:stretch>
-                                      <a:fillRect/>
-                                    </a:stretch>
-                                  </pic:blipFill>
-                                  <pic:spPr bwMode="auto">
-                                    <a:xfrm>
-                                      <a:off x="0" y="0"/>
-                                      <a:ext cx="3787140" cy="2559685"/>
-                                    </a:xfrm>
-                                    <a:prstGeom prst="rect">
-                                      <a:avLst/>
-                                    </a:prstGeom>
-                                  </pic:spPr>
-                                </pic:pic>
-                              </a:graphicData>
-                            </a:graphic>
-                          </wp:inline>
-                        </w:drawing>
-                        <w:t>R</w:t>
-                      </w:r>
-                      <w:r>
-                        <w:rPr/>
-                        <w:t xml:space="preserve">ys. </w:t>
-                      </w:r>
-                      <w:r>
-                        <w:rPr/>
-                        <w:fldChar w:fldCharType="begin"/>
-                      </w:r>
-                      <w:r>
-                        <w:rPr/>
-                        <w:instrText> SEQ Rys. \* ARABIC </w:instrText>
-                      </w:r>
-                      <w:r>
-                        <w:rPr/>
-                        <w:fldChar w:fldCharType="separate"/>
-                      </w:r>
-                      <w:r>
-                        <w:rPr/>
-                        <w:t>2</w:t>
-                      </w:r>
-                      <w:r>
-                        <w:rPr/>
-                        <w:fldChar w:fldCharType="end"/>
-                      </w:r>
-                      <w:r>
-                        <w:rPr/>
-                        <w:t>: Przód Stacji Bazowej</w:t>
-                      </w:r>
-                    </w:p>
-                  </w:txbxContent>
-                </v:textbox>
-                <w10:wrap type="square" side="largest"/>
-              </v:rect>
-            </w:pict>
-          </mc:Fallback>
-        </mc:AlternateContent>
-      </w:r>
-    </w:p>
-    <w:p>
-      <w:pPr>
-        <w:pStyle w:val="Normal"/>
-        <w:spacing w:lineRule="auto" w:line="276"/>
-        <w:jc w:val="left"/>
-        <w:rPr>
-          <w:sz w:val="22"/>
-          <w:szCs w:val="22"/>
-        </w:rPr>
-      </w:pPr>
-      <w:r>
-        <w:rPr/>
-      </w:r>
-      <w:r>
-        <mc:AlternateContent>
-          <mc:Choice Requires="wps">
-            <w:drawing>
-              <wp:anchor behindDoc="0" distT="0" distB="0" distL="0" distR="0" simplePos="0" locked="0" layoutInCell="0" allowOverlap="1" relativeHeight="11">
-                <wp:simplePos x="0" y="0"/>
-                <wp:positionH relativeFrom="column">
-                  <wp:posOffset>1930400</wp:posOffset>
-                </wp:positionH>
-                <wp:positionV relativeFrom="paragraph">
-                  <wp:posOffset>125730</wp:posOffset>
-                </wp:positionV>
-                <wp:extent cx="2046605" cy="2421255"/>
-                <wp:effectExtent l="0" t="0" r="0" b="0"/>
-                <wp:wrapTopAndBottom/>
-                <wp:docPr id="8" name="Ramka4"/>
-                <a:graphic xmlns:a="http://schemas.openxmlformats.org/drawingml/2006/main">
-                  <a:graphicData uri="http://schemas.microsoft.com/office/word/2010/wordprocessingShape">
-                    <wps:wsp>
-                      <wps:cNvSpPr txBox="1"/>
-                      <wps:spPr>
-                        <a:xfrm>
-                          <a:off x="0" y="0"/>
-                          <a:ext cx="2046605" cy="2421255"/>
-                        </a:xfrm>
-                        <a:prstGeom prst="rect"/>
-                        <a:solidFill>
-                          <a:srgbClr val="FFFFFF"/>
-                        </a:solidFill>
-                      </wps:spPr>
-                      <wps:txbx>
-                        <w:txbxContent>
-                          <w:p>
-                            <w:pPr>
-                              <w:pStyle w:val="Rys"/>
-                              <w:spacing w:before="120" w:after="120"/>
-                              <w:rPr/>
-                            </w:pPr>
-                            <w:r>
-                              <w:rPr>
-                                <w:sz w:val="22"/>
-                                <w:szCs w:val="22"/>
-                              </w:rPr>
-                              <w:drawing>
-                                <wp:inline distT="0" distB="0" distL="0" distR="0">
-                                  <wp:extent cx="2046605" cy="1900555"/>
-                                  <wp:effectExtent l="0" t="0" r="0" b="0"/>
-                                  <wp:docPr id="9" name="Obraz7" descr=""/>
-                                  <wp:cNvGraphicFramePr>
-                                    <a:graphicFrameLocks xmlns:a="http://schemas.openxmlformats.org/drawingml/2006/main" noChangeAspect="1"/>
-                                  </wp:cNvGraphicFramePr>
-                                  <a:graphic xmlns:a="http://schemas.openxmlformats.org/drawingml/2006/main">
-                                    <a:graphicData uri="http://schemas.openxmlformats.org/drawingml/2006/picture">
-                                      <pic:pic xmlns:pic="http://schemas.openxmlformats.org/drawingml/2006/picture">
-                                        <pic:nvPicPr>
-                                          <pic:cNvPr id="9" name="Obraz7" descr=""/>
+                                          <pic:cNvPr id="8" name="Obraz7" descr=""/>
                                           <pic:cNvPicPr>
                                             <a:picLocks noChangeAspect="1" noChangeArrowheads="1"/>
                                           </pic:cNvPicPr>
@@ -1675,6 +1494,12 @@
                                   </a:graphic>
                                 </wp:inline>
                               </w:drawing>
+                            </w:r>
+                            <w:r>
+                              <w:rPr>
+                                <w:sz w:val="22"/>
+                                <w:szCs w:val="22"/>
+                              </w:rPr>
                               <w:t xml:space="preserve">Rys. </w:t>
                             </w:r>
                             <w:r>
@@ -1726,7 +1551,7 @@
                           </w:p>
                         </w:txbxContent>
                       </wps:txbx>
-                      <wps:bodyPr anchor="t" lIns="0" tIns="0" rIns="0" bIns="0">
+                      <wps:bodyPr lIns="0" rIns="0" tIns="0" bIns="0" anchor="t">
                         <a:noAutofit/>
                       </wps:bodyPr>
                     </wps:wsp>
@@ -1737,8 +1562,10 @@
           </mc:Choice>
           <mc:Fallback>
             <w:pict>
-              <v:rect style="position:absolute;rotation:0;width:161.15pt;height:190.65pt;mso-wrap-distance-left:0pt;mso-wrap-distance-right:0pt;mso-wrap-distance-top:0pt;mso-wrap-distance-bottom:0pt;margin-top:9.9pt;mso-position-vertical-relative:text;margin-left:152pt;mso-position-horizontal-relative:text">
-                <v:textbox inset="0in,0in,0in,0in">
+              <v:rect id="shape_0" ID="Ramka4" path="m0,0l-2147483645,0l-2147483645,-2147483646l0,-2147483646xe" fillcolor="white" stroked="f" o:allowincell="f" style="position:absolute;margin-left:152pt;margin-top:9.9pt;width:161.1pt;height:190.6pt;mso-wrap-style:square;v-text-anchor:top">
+                <v:fill o:detectmouseclick="t" type="solid" color2="black"/>
+                <v:stroke color="#3465a4" joinstyle="round" endcap="flat"/>
+                <v:textbox>
                   <w:txbxContent>
                     <w:p>
                       <w:pPr>
@@ -1747,15 +1574,12 @@
                         <w:rPr/>
                       </w:pPr>
                       <w:r>
-                        <w:rPr>
-                          <w:sz w:val="22"/>
-                          <w:szCs w:val="22"/>
-                        </w:rPr>
+                        <w:rPr/>
                         <w:drawing>
                           <wp:inline distT="0" distB="0" distL="0" distR="0">
                             <wp:extent cx="2046605" cy="1900555"/>
                             <wp:effectExtent l="0" t="0" r="0" b="0"/>
-                            <wp:docPr id="10" name="Obraz7" descr=""/>
+                            <wp:docPr id="9" name="Obraz7" descr=""/>
                             <wp:cNvGraphicFramePr>
                               <a:graphicFrameLocks xmlns:a="http://schemas.openxmlformats.org/drawingml/2006/main" noChangeAspect="1"/>
                             </wp:cNvGraphicFramePr>
@@ -1763,13 +1587,13 @@
                               <a:graphicData uri="http://schemas.openxmlformats.org/drawingml/2006/picture">
                                 <pic:pic xmlns:pic="http://schemas.openxmlformats.org/drawingml/2006/picture">
                                   <pic:nvPicPr>
-                                    <pic:cNvPr id="10" name="Obraz7" descr=""/>
+                                    <pic:cNvPr id="9" name="Obraz7" descr=""/>
                                     <pic:cNvPicPr>
                                       <a:picLocks noChangeAspect="1" noChangeArrowheads="1"/>
                                     </pic:cNvPicPr>
                                   </pic:nvPicPr>
                                   <pic:blipFill>
-                                    <a:blip r:embed="rId5"/>
+                                    <a:blip r:embed="rId6"/>
                                     <a:stretch>
                                       <a:fillRect/>
                                     </a:stretch>
@@ -1788,6 +1612,12 @@
                             </a:graphic>
                           </wp:inline>
                         </w:drawing>
+                      </w:r>
+                      <w:r>
+                        <w:rPr>
+                          <w:sz w:val="22"/>
+                          <w:szCs w:val="22"/>
+                        </w:rPr>
                         <w:t xml:space="preserve">Rys. </w:t>
                       </w:r>
                       <w:r>
@@ -1854,6 +1684,225 @@
         <w:rPr/>
       </w:pPr>
       <w:r>
+        <mc:AlternateContent>
+          <mc:Choice Requires="wps">
+            <w:drawing>
+              <wp:anchor behindDoc="0" distT="0" distB="0" distL="0" distR="0" simplePos="0" locked="0" layoutInCell="0" allowOverlap="1" relativeHeight="9">
+                <wp:simplePos x="0" y="0"/>
+                <wp:positionH relativeFrom="column">
+                  <wp:posOffset>963295</wp:posOffset>
+                </wp:positionH>
+                <wp:positionV relativeFrom="paragraph">
+                  <wp:posOffset>-55245</wp:posOffset>
+                </wp:positionV>
+                <wp:extent cx="3872865" cy="2915920"/>
+                <wp:effectExtent l="0" t="0" r="0" b="0"/>
+                <wp:wrapTopAndBottom/>
+                <wp:docPr id="10" name="Ramka1"/>
+                <a:graphic xmlns:a="http://schemas.openxmlformats.org/drawingml/2006/main">
+                  <a:graphicData uri="http://schemas.microsoft.com/office/word/2010/wordprocessingShape">
+                    <wps:wsp>
+                      <wps:cNvSpPr/>
+                      <wps:spPr>
+                        <a:xfrm>
+                          <a:off x="0" y="0"/>
+                          <a:ext cx="3872160" cy="2915280"/>
+                        </a:xfrm>
+                        <a:prstGeom prst="rect">
+                          <a:avLst/>
+                        </a:prstGeom>
+                        <a:solidFill>
+                          <a:srgbClr val="ffffff"/>
+                        </a:solidFill>
+                        <a:ln w="0">
+                          <a:noFill/>
+                        </a:ln>
+                      </wps:spPr>
+                      <wps:style>
+                        <a:lnRef idx="0"/>
+                        <a:fillRef idx="0"/>
+                        <a:effectRef idx="0"/>
+                        <a:fontRef idx="minor"/>
+                      </wps:style>
+                      <wps:txbx>
+                        <w:txbxContent>
+                          <w:p>
+                            <w:pPr>
+                              <w:pStyle w:val="Rys"/>
+                              <w:spacing w:before="120" w:after="120"/>
+                              <w:rPr/>
+                            </w:pPr>
+                            <w:r>
+                              <w:rPr/>
+                              <w:drawing>
+                                <wp:inline distT="0" distB="0" distL="0" distR="0">
+                                  <wp:extent cx="3787140" cy="2559685"/>
+                                  <wp:effectExtent l="0" t="0" r="0" b="0"/>
+                                  <wp:docPr id="12" name="Obraz5" descr=""/>
+                                  <wp:cNvGraphicFramePr>
+                                    <a:graphicFrameLocks xmlns:a="http://schemas.openxmlformats.org/drawingml/2006/main" noChangeAspect="1"/>
+                                  </wp:cNvGraphicFramePr>
+                                  <a:graphic xmlns:a="http://schemas.openxmlformats.org/drawingml/2006/main">
+                                    <a:graphicData uri="http://schemas.openxmlformats.org/drawingml/2006/picture">
+                                      <pic:pic xmlns:pic="http://schemas.openxmlformats.org/drawingml/2006/picture">
+                                        <pic:nvPicPr>
+                                          <pic:cNvPr id="12" name="Obraz5" descr=""/>
+                                          <pic:cNvPicPr>
+                                            <a:picLocks noChangeAspect="1" noChangeArrowheads="1"/>
+                                          </pic:cNvPicPr>
+                                        </pic:nvPicPr>
+                                        <pic:blipFill>
+                                          <a:blip r:embed="rId7"/>
+                                          <a:stretch>
+                                            <a:fillRect/>
+                                          </a:stretch>
+                                        </pic:blipFill>
+                                        <pic:spPr bwMode="auto">
+                                          <a:xfrm>
+                                            <a:off x="0" y="0"/>
+                                            <a:ext cx="3787140" cy="2559685"/>
+                                          </a:xfrm>
+                                          <a:prstGeom prst="rect">
+                                            <a:avLst/>
+                                          </a:prstGeom>
+                                        </pic:spPr>
+                                      </pic:pic>
+                                    </a:graphicData>
+                                  </a:graphic>
+                                </wp:inline>
+                              </w:drawing>
+                            </w:r>
+                            <w:r>
+                              <w:rPr/>
+                              <w:t xml:space="preserve">Rys. </w:t>
+                            </w:r>
+                            <w:r>
+                              <w:rPr/>
+                              <w:fldChar w:fldCharType="begin"/>
+                            </w:r>
+                            <w:r>
+                              <w:rPr/>
+                              <w:instrText> SEQ Rys. \* ARABIC </w:instrText>
+                            </w:r>
+                            <w:r>
+                              <w:rPr/>
+                              <w:fldChar w:fldCharType="separate"/>
+                            </w:r>
+                            <w:r>
+                              <w:rPr/>
+                              <w:t>2</w:t>
+                            </w:r>
+                            <w:r>
+                              <w:rPr/>
+                              <w:fldChar w:fldCharType="end"/>
+                            </w:r>
+                            <w:r>
+                              <w:rPr/>
+                              <w:t>: Przód Stacji Bazowej</w:t>
+                            </w:r>
+                          </w:p>
+                        </w:txbxContent>
+                      </wps:txbx>
+                      <wps:bodyPr lIns="0" rIns="0" tIns="0" bIns="0" anchor="t">
+                        <a:noAutofit/>
+                      </wps:bodyPr>
+                    </wps:wsp>
+                  </a:graphicData>
+                </a:graphic>
+              </wp:anchor>
+            </w:drawing>
+          </mc:Choice>
+          <mc:Fallback>
+            <w:pict>
+              <v:rect id="shape_0" ID="Ramka1" path="m0,0l-2147483645,0l-2147483645,-2147483646l0,-2147483646xe" fillcolor="white" stroked="f" o:allowincell="f" style="position:absolute;margin-left:75.85pt;margin-top:-4.35pt;width:304.85pt;height:229.5pt;mso-wrap-style:square;v-text-anchor:top">
+                <v:fill o:detectmouseclick="t" type="solid" color2="black"/>
+                <v:stroke color="#3465a4" joinstyle="round" endcap="flat"/>
+                <v:textbox>
+                  <w:txbxContent>
+                    <w:p>
+                      <w:pPr>
+                        <w:pStyle w:val="Rys"/>
+                        <w:spacing w:before="120" w:after="120"/>
+                        <w:rPr/>
+                      </w:pPr>
+                      <w:r>
+                        <w:rPr/>
+                        <w:drawing>
+                          <wp:inline distT="0" distB="0" distL="0" distR="0">
+                            <wp:extent cx="3787140" cy="2559685"/>
+                            <wp:effectExtent l="0" t="0" r="0" b="0"/>
+                            <wp:docPr id="13" name="Obraz5" descr=""/>
+                            <wp:cNvGraphicFramePr>
+                              <a:graphicFrameLocks xmlns:a="http://schemas.openxmlformats.org/drawingml/2006/main" noChangeAspect="1"/>
+                            </wp:cNvGraphicFramePr>
+                            <a:graphic xmlns:a="http://schemas.openxmlformats.org/drawingml/2006/main">
+                              <a:graphicData uri="http://schemas.openxmlformats.org/drawingml/2006/picture">
+                                <pic:pic xmlns:pic="http://schemas.openxmlformats.org/drawingml/2006/picture">
+                                  <pic:nvPicPr>
+                                    <pic:cNvPr id="13" name="Obraz5" descr=""/>
+                                    <pic:cNvPicPr>
+                                      <a:picLocks noChangeAspect="1" noChangeArrowheads="1"/>
+                                    </pic:cNvPicPr>
+                                  </pic:nvPicPr>
+                                  <pic:blipFill>
+                                    <a:blip r:embed="rId8"/>
+                                    <a:stretch>
+                                      <a:fillRect/>
+                                    </a:stretch>
+                                  </pic:blipFill>
+                                  <pic:spPr bwMode="auto">
+                                    <a:xfrm>
+                                      <a:off x="0" y="0"/>
+                                      <a:ext cx="3787140" cy="2559685"/>
+                                    </a:xfrm>
+                                    <a:prstGeom prst="rect">
+                                      <a:avLst/>
+                                    </a:prstGeom>
+                                  </pic:spPr>
+                                </pic:pic>
+                              </a:graphicData>
+                            </a:graphic>
+                          </wp:inline>
+                        </w:drawing>
+                      </w:r>
+                      <w:r>
+                        <w:rPr/>
+                        <w:t xml:space="preserve">Rys. </w:t>
+                      </w:r>
+                      <w:r>
+                        <w:rPr/>
+                        <w:fldChar w:fldCharType="begin"/>
+                      </w:r>
+                      <w:r>
+                        <w:rPr/>
+                        <w:instrText> SEQ Rys. \* ARABIC </w:instrText>
+                      </w:r>
+                      <w:r>
+                        <w:rPr/>
+                        <w:fldChar w:fldCharType="separate"/>
+                      </w:r>
+                      <w:r>
+                        <w:rPr/>
+                        <w:t>2</w:t>
+                      </w:r>
+                      <w:r>
+                        <w:rPr/>
+                        <w:fldChar w:fldCharType="end"/>
+                      </w:r>
+                      <w:r>
+                        <w:rPr/>
+                        <w:t>: Przód Stacji Bazowej</w:t>
+                      </w:r>
+                    </w:p>
+                  </w:txbxContent>
+                </v:textbox>
+                <w10:wrap type="topAndBottom"/>
+              </v:rect>
+            </w:pict>
+          </mc:Fallback>
+        </mc:AlternateContent>
+      </w:r>
+      <w:r>
         <w:rPr>
           <w:rFonts w:eastAsia="Calibri" w:cs="Calibri"/>
           <w:color w:val="auto"/>
@@ -1984,7 +2033,10 @@
         <w:pStyle w:val="Normal"/>
         <w:spacing w:lineRule="auto" w:line="276"/>
         <w:jc w:val="left"/>
-        <w:rPr/>
+        <w:rPr>
+          <w:sz w:val="22"/>
+          <w:szCs w:val="22"/>
+        </w:rPr>
       </w:pPr>
       <w:r>
         <w:rPr>
@@ -1996,59 +2048,6 @@
           <w:lang w:val="pl-PL" w:eastAsia="zh-CN" w:bidi="hi-IN"/>
         </w:rPr>
         <w:t>2. Reagowanie na wyjątki pochodzące z Modułu Akwizycji Danych.</w:t>
-      </w:r>
-    </w:p>
-    <w:p>
-      <w:pPr>
-        <w:pStyle w:val="Normal"/>
-        <w:spacing w:lineRule="auto" w:line="276"/>
-        <w:jc w:val="left"/>
-        <w:rPr/>
-      </w:pPr>
-      <w:r>
-        <w:rPr>
-          <w:sz w:val="22"/>
-          <w:szCs w:val="22"/>
-        </w:rPr>
-        <w:tab/>
-      </w:r>
-    </w:p>
-    <w:p>
-      <w:pPr>
-        <w:pStyle w:val="Normal"/>
-        <w:spacing w:lineRule="auto" w:line="276"/>
-        <w:ind w:left="0" w:hanging="0"/>
-        <w:jc w:val="left"/>
-        <w:rPr>
-          <w:rFonts w:ascii="Calibri" w:hAnsi="Calibri"/>
-          <w:sz w:val="22"/>
-          <w:szCs w:val="22"/>
-        </w:rPr>
-      </w:pPr>
-      <w:r>
-        <w:rPr>
-          <w:sz w:val="22"/>
-          <w:szCs w:val="22"/>
-        </w:rPr>
-      </w:r>
-    </w:p>
-    <w:p>
-      <w:pPr>
-        <w:pStyle w:val="Normal"/>
-        <w:spacing w:lineRule="auto" w:line="276"/>
-        <w:ind w:left="0" w:hanging="0"/>
-        <w:jc w:val="left"/>
-        <w:rPr>
-          <w:rFonts w:ascii="Calibri" w:hAnsi="Calibri"/>
-          <w:sz w:val="22"/>
-          <w:szCs w:val="22"/>
-        </w:rPr>
-      </w:pPr>
-      <w:r>
-        <w:rPr>
-          <w:sz w:val="22"/>
-          <w:szCs w:val="22"/>
-        </w:rPr>
       </w:r>
       <w:r>
         <w:br w:type="page"/>
@@ -3072,7 +3071,7 @@
             <wp:extent cx="5760720" cy="4083050"/>
             <wp:effectExtent l="0" t="0" r="0" b="0"/>
             <wp:wrapSquare wrapText="largest"/>
-            <wp:docPr id="11" name="Obraz3" descr=""/>
+            <wp:docPr id="14" name="Obraz3" descr=""/>
             <wp:cNvGraphicFramePr>
               <a:graphicFrameLocks xmlns:a="http://schemas.openxmlformats.org/drawingml/2006/main" noChangeAspect="1"/>
             </wp:cNvGraphicFramePr>
@@ -3080,13 +3079,13 @@
               <a:graphicData uri="http://schemas.openxmlformats.org/drawingml/2006/picture">
                 <pic:pic xmlns:pic="http://schemas.openxmlformats.org/drawingml/2006/picture">
                   <pic:nvPicPr>
-                    <pic:cNvPr id="11" name="Obraz3" descr=""/>
+                    <pic:cNvPr id="14" name="Obraz3" descr=""/>
                     <pic:cNvPicPr>
                       <a:picLocks noChangeAspect="1" noChangeArrowheads="1"/>
                     </pic:cNvPicPr>
                   </pic:nvPicPr>
                   <pic:blipFill>
-                    <a:blip r:embed="rId6"/>
+                    <a:blip r:embed="rId9"/>
                     <a:stretch>
                       <a:fillRect/>
                     </a:stretch>
@@ -3146,7 +3145,7 @@
             <wp:extent cx="5760720" cy="4330700"/>
             <wp:effectExtent l="0" t="0" r="0" b="0"/>
             <wp:wrapSquare wrapText="largest"/>
-            <wp:docPr id="12" name="Obraz4" descr=""/>
+            <wp:docPr id="15" name="Obraz4" descr=""/>
             <wp:cNvGraphicFramePr>
               <a:graphicFrameLocks xmlns:a="http://schemas.openxmlformats.org/drawingml/2006/main" noChangeAspect="1"/>
             </wp:cNvGraphicFramePr>
@@ -3154,13 +3153,13 @@
               <a:graphicData uri="http://schemas.openxmlformats.org/drawingml/2006/picture">
                 <pic:pic xmlns:pic="http://schemas.openxmlformats.org/drawingml/2006/picture">
                   <pic:nvPicPr>
-                    <pic:cNvPr id="12" name="Obraz4" descr=""/>
+                    <pic:cNvPr id="15" name="Obraz4" descr=""/>
                     <pic:cNvPicPr>
                       <a:picLocks noChangeAspect="1" noChangeArrowheads="1"/>
                     </pic:cNvPicPr>
                   </pic:nvPicPr>
                   <pic:blipFill>
-                    <a:blip r:embed="rId7"/>
+                    <a:blip r:embed="rId10"/>
                     <a:stretch>
                       <a:fillRect/>
                     </a:stretch>
@@ -3189,18 +3188,7 @@
           <w:highlight w:val="white"/>
           <w:lang w:val="pl-PL" w:eastAsia="zh-CN" w:bidi="hi-IN"/>
         </w:rPr>
-        <w:t>R</w:t>
-      </w:r>
-      <w:r>
-        <w:rPr>
-          <w:rFonts w:eastAsia="" w:cs=""/>
-          <w:b/>
-          <w:color w:val="222222"/>
-          <w:kern w:val="0"/>
-          <w:highlight w:val="white"/>
-          <w:lang w:val="pl-PL" w:eastAsia="zh-CN" w:bidi="hi-IN"/>
-        </w:rPr>
-        <w:t xml:space="preserve">ys </w:t>
+        <w:t xml:space="preserve">Rys </w:t>
       </w:r>
       <w:r>
         <w:rPr>
@@ -3438,7 +3426,7 @@
             <wp:extent cx="5760720" cy="3750310"/>
             <wp:effectExtent l="0" t="0" r="0" b="0"/>
             <wp:wrapSquare wrapText="largest"/>
-            <wp:docPr id="13" name="Obraz1" descr=""/>
+            <wp:docPr id="16" name="Obraz1" descr=""/>
             <wp:cNvGraphicFramePr>
               <a:graphicFrameLocks xmlns:a="http://schemas.openxmlformats.org/drawingml/2006/main" noChangeAspect="1"/>
             </wp:cNvGraphicFramePr>
@@ -3446,13 +3434,13 @@
               <a:graphicData uri="http://schemas.openxmlformats.org/drawingml/2006/picture">
                 <pic:pic xmlns:pic="http://schemas.openxmlformats.org/drawingml/2006/picture">
                   <pic:nvPicPr>
-                    <pic:cNvPr id="13" name="Obraz1" descr=""/>
+                    <pic:cNvPr id="16" name="Obraz1" descr=""/>
                     <pic:cNvPicPr>
                       <a:picLocks noChangeAspect="1" noChangeArrowheads="1"/>
                     </pic:cNvPicPr>
                   </pic:nvPicPr>
                   <pic:blipFill>
-                    <a:blip r:embed="rId8"/>
+                    <a:blip r:embed="rId11"/>
                     <a:stretch>
                       <a:fillRect/>
                     </a:stretch>
@@ -3527,7 +3515,7 @@
             <wp:extent cx="5760720" cy="3968115"/>
             <wp:effectExtent l="0" t="0" r="0" b="0"/>
             <wp:wrapSquare wrapText="largest"/>
-            <wp:docPr id="14" name="Obraz2" descr=""/>
+            <wp:docPr id="17" name="Obraz2" descr=""/>
             <wp:cNvGraphicFramePr>
               <a:graphicFrameLocks xmlns:a="http://schemas.openxmlformats.org/drawingml/2006/main" noChangeAspect="1"/>
             </wp:cNvGraphicFramePr>
@@ -3535,13 +3523,13 @@
               <a:graphicData uri="http://schemas.openxmlformats.org/drawingml/2006/picture">
                 <pic:pic xmlns:pic="http://schemas.openxmlformats.org/drawingml/2006/picture">
                   <pic:nvPicPr>
-                    <pic:cNvPr id="14" name="Obraz2" descr=""/>
+                    <pic:cNvPr id="17" name="Obraz2" descr=""/>
                     <pic:cNvPicPr>
                       <a:picLocks noChangeAspect="1" noChangeArrowheads="1"/>
                     </pic:cNvPicPr>
                   </pic:nvPicPr>
                   <pic:blipFill>
-                    <a:blip r:embed="rId9"/>
+                    <a:blip r:embed="rId12"/>
                     <a:stretch>
                       <a:fillRect/>
                     </a:stretch>
@@ -3572,20 +3560,7 @@
           <w:highlight w:val="white"/>
           <w:lang w:val="pl-PL" w:eastAsia="zh-CN" w:bidi="hi-IN"/>
         </w:rPr>
-        <w:t>R</w:t>
-      </w:r>
-      <w:r>
-        <w:rPr>
-          <w:rFonts w:eastAsia="" w:cs=""/>
-          <w:b/>
-          <w:color w:val="222222"/>
-          <w:kern w:val="0"/>
-          <w:sz w:val="22"/>
-          <w:szCs w:val="22"/>
-          <w:highlight w:val="white"/>
-          <w:lang w:val="pl-PL" w:eastAsia="zh-CN" w:bidi="hi-IN"/>
-        </w:rPr>
-        <w:t>ys 4. Wysyłanie danych w trybie streamu, Stacja Bazowa – Moduł Akwizycji Danych</w:t>
+        <w:t>Rys 4. Wysyłanie danych w trybie streamu, Stacja Bazowa – Moduł Akwizycji Danych</w:t>
       </w:r>
     </w:p>
     <w:p>
@@ -4118,11 +4093,11 @@
       </w:r>
     </w:p>
     <w:sectPr>
-      <w:headerReference w:type="default" r:id="rId10"/>
-      <w:footerReference w:type="default" r:id="rId11"/>
+      <w:headerReference w:type="default" r:id="rId13"/>
+      <w:footerReference w:type="default" r:id="rId14"/>
       <w:type w:val="nextPage"/>
       <w:pgSz w:w="11906" w:h="16838"/>
-      <w:pgMar w:left="1417" w:right="1417" w:header="708" w:top="1417" w:footer="708" w:bottom="1417" w:gutter="0"/>
+      <w:pgMar w:left="1417" w:right="1417" w:gutter="0" w:header="708" w:top="1417" w:footer="708" w:bottom="1417"/>
       <w:pgNumType w:start="1" w:fmt="decimal"/>
       <w:formProt w:val="false"/>
       <w:textDirection w:val="lrTb"/>
@@ -4171,7 +4146,7 @@
     </w:r>
     <w:r>
       <w:rPr/>
-      <w:t>4</w:t>
+      <w:t>10</w:t>
     </w:r>
     <w:r>
       <w:rPr/>
@@ -4718,7 +4693,7 @@
       <w:rFonts w:cs="Arial"/>
     </w:rPr>
   </w:style>
-  <w:style w:type="paragraph" w:styleId="Caption">
+  <w:style w:type="paragraph" w:styleId="Podpis">
     <w:name w:val="Caption"/>
     <w:basedOn w:val="Normal"/>
     <w:qFormat/>
@@ -4974,14 +4949,21 @@
   </w:style>
   <w:style w:type="paragraph" w:styleId="Rys">
     <w:name w:val="Rys."/>
-    <w:basedOn w:val="Caption"/>
+    <w:basedOn w:val="Podpis"/>
     <w:qFormat/>
     <w:pPr/>
     <w:rPr/>
   </w:style>
   <w:style w:type="paragraph" w:styleId="TableofFigures">
     <w:name w:val="Table of Figures"/>
-    <w:basedOn w:val="Caption"/>
+    <w:basedOn w:val="Podpis"/>
+    <w:qFormat/>
+    <w:pPr/>
+    <w:rPr/>
+  </w:style>
+  <w:style w:type="paragraph" w:styleId="Zawartoramki">
+    <w:name w:val="Zawartość ramki"/>
+    <w:basedOn w:val="Normal"/>
     <w:qFormat/>
     <w:pPr/>
     <w:rPr/>

</xml_diff>